<commit_message>
Quitamos la rutina de 'momento del ano'
</commit_message>
<xml_diff>
--- a/0-varios/Archivos-Office/Imagen Derecha y RCLV.docx
+++ b/0-varios/Archivos-Office/Imagen Derecha y RCLV.docx
@@ -1097,13 +1097,8 @@
           <w:numId w:val="1"/>
         </w:numPr>
       </w:pPr>
-      <w:proofErr w:type="spellStart"/>
-      <w:r>
-        <w:t>carpeta_avatars</w:t>
-      </w:r>
-      <w:proofErr w:type="spellEnd"/>
-      <w:r>
-        <w:t>: es en la que se guardan/buscan los archivos avatar</w:t>
+      <w:r>
+        <w:t>carpeta_avatars: es en la que se guardan/buscan los archivos avatar</w:t>
       </w:r>
       <w:r>
         <w:t>.</w:t>
@@ -1372,11 +1367,9 @@
       <w:r>
         <w:t xml:space="preserve">de Epocas del año tiene el nombre de esa carpeta en el campo </w:t>
       </w:r>
-      <w:proofErr w:type="spellStart"/>
       <w:r>
         <w:t>carpeta_avatars</w:t>
       </w:r>
-      <w:proofErr w:type="spellEnd"/>
       <w:r>
         <w:t>.</w:t>
       </w:r>
@@ -1810,19 +1803,35 @@
         </w:numPr>
       </w:pPr>
       <w:r>
-        <w:t xml:space="preserve">Si es un registro de Epocas del año, elige al azar un avatar de su </w:t>
-      </w:r>
-      <w:proofErr w:type="spellStart"/>
-      <w:r>
-        <w:t>carpeta_avatars</w:t>
-      </w:r>
-      <w:proofErr w:type="spellEnd"/>
+        <w:t xml:space="preserve">Si es un registro de Epocas del año, elige al azar un </w:t>
+      </w:r>
+      <w:r>
+        <w:t>archivo</w:t>
+      </w:r>
+      <w:r>
+        <w:t xml:space="preserve"> de su carpeta_avatars</w:t>
+      </w:r>
+    </w:p>
+    <w:p>
+      <w:pPr>
+        <w:spacing w:before="0" w:after="160" w:line="259" w:lineRule="auto"/>
+        <w:rPr>
+          <w:rFonts w:asciiTheme="majorHAnsi" w:eastAsiaTheme="majorEastAsia" w:hAnsiTheme="majorHAnsi" w:cstheme="majorBidi"/>
+          <w:color w:val="2E74B5" w:themeColor="accent1" w:themeShade="BF"/>
+          <w:sz w:val="32"/>
+          <w:szCs w:val="32"/>
+        </w:rPr>
+      </w:pPr>
+      <w:r>
+        <w:br w:type="page"/>
+      </w:r>
     </w:p>
     <w:p>
       <w:pPr>
         <w:pStyle w:val="Ttulo1"/>
       </w:pPr>
       <w:r>
+        <w:lastRenderedPageBreak/>
         <w:t>Experiencia de usuario</w:t>
       </w:r>
       <w:r>
@@ -1852,34 +1861,313 @@
       <w:r>
         <w:t>:</w:t>
       </w:r>
+    </w:p>
+    <w:p>
+      <w:pPr>
+        <w:pStyle w:val="Prrafodelista"/>
+        <w:numPr>
+          <w:ilvl w:val="1"/>
+          <w:numId w:val="2"/>
+        </w:numPr>
+      </w:pPr>
+      <w:r>
+        <w:t>M</w:t>
+      </w:r>
+      <w:r>
+        <w:t>omento</w:t>
+      </w:r>
+    </w:p>
+    <w:p>
+      <w:pPr>
+        <w:pStyle w:val="Prrafodelista"/>
+        <w:numPr>
+          <w:ilvl w:val="1"/>
+          <w:numId w:val="2"/>
+        </w:numPr>
+      </w:pPr>
+      <w:r>
+        <w:t>Al azar</w:t>
+      </w:r>
+    </w:p>
+    <w:p>
+      <w:pPr>
+        <w:pStyle w:val="Prrafodelista"/>
+        <w:numPr>
+          <w:ilvl w:val="0"/>
+          <w:numId w:val="2"/>
+        </w:numPr>
+      </w:pPr>
+      <w:r>
+        <w:t>Un paseo por…</w:t>
+      </w:r>
+      <w:r>
+        <w:t xml:space="preserve"> </w:t>
+      </w:r>
+      <w:r>
+        <w:t>cada RCLV</w:t>
+      </w:r>
+    </w:p>
+    <w:p>
+      <w:pPr>
+        <w:pStyle w:val="Ttulo1"/>
+      </w:pPr>
+      <w:r>
+        <w:t xml:space="preserve">Consultas - Listado </w:t>
+      </w:r>
+      <w:r>
+        <w:sym w:font="Symbol" w:char="F0AE"/>
+      </w:r>
+      <w:r>
+        <w:t xml:space="preserve"> Momento</w:t>
+      </w:r>
+      <w:r>
+        <w:t xml:space="preserve"> del Año</w:t>
+      </w:r>
+    </w:p>
+    <w:p>
+      <w:pPr>
+        <w:pStyle w:val="Ttulo3"/>
+      </w:pPr>
+      <w:r>
+        <w:t xml:space="preserve">FE: </w:t>
+      </w:r>
+    </w:p>
+    <w:p>
+      <w:pPr>
+        <w:pStyle w:val="Prrafodelista"/>
+        <w:numPr>
+          <w:ilvl w:val="0"/>
+          <w:numId w:val="2"/>
+        </w:numPr>
+      </w:pPr>
+      <w:r>
+        <w:t xml:space="preserve">Se obtiene el </w:t>
+      </w:r>
+      <w:r>
+        <w:t>dia_del_ano_id</w:t>
+      </w:r>
+      <w:r>
+        <w:t xml:space="preserve"> del usuario</w:t>
+      </w:r>
+    </w:p>
+    <w:p>
+      <w:pPr>
+        <w:pStyle w:val="Prrafodelista"/>
+        <w:numPr>
+          <w:ilvl w:val="0"/>
+          <w:numId w:val="2"/>
+        </w:numPr>
+      </w:pPr>
+      <w:r>
+        <w:t>S</w:t>
+      </w:r>
+      <w:r>
+        <w:t xml:space="preserve">e </w:t>
+      </w:r>
+      <w:r>
+        <w:t xml:space="preserve">lo </w:t>
+      </w:r>
+      <w:r>
+        <w:t xml:space="preserve">envía </w:t>
+      </w:r>
+      <w:r>
+        <w:t>al BE</w:t>
+      </w:r>
+    </w:p>
+    <w:p>
+      <w:pPr>
+        <w:pStyle w:val="Ttulo3"/>
+      </w:pPr>
+      <w:r>
+        <w:t>BE:</w:t>
+      </w:r>
+      <w:r>
+        <w:t xml:space="preserve"> </w:t>
+      </w:r>
+    </w:p>
+    <w:p>
+      <w:pPr>
+        <w:pStyle w:val="Prrafodelista"/>
+        <w:numPr>
+          <w:ilvl w:val="0"/>
+          <w:numId w:val="2"/>
+        </w:numPr>
+      </w:pPr>
+      <w:r>
+        <w:t>Se crea el array ‘resultados’</w:t>
+      </w:r>
+    </w:p>
+    <w:p>
+      <w:pPr>
+        <w:pStyle w:val="Prrafodelista"/>
+        <w:numPr>
+          <w:ilvl w:val="0"/>
+          <w:numId w:val="2"/>
+        </w:numPr>
+      </w:pPr>
+      <w:r>
+        <w:t>R</w:t>
+      </w:r>
+      <w:r>
+        <w:t>utina para los días 0, +1, +2</w:t>
+      </w:r>
+    </w:p>
+    <w:p>
+      <w:pPr>
+        <w:pStyle w:val="Prrafodelista"/>
+        <w:numPr>
+          <w:ilvl w:val="1"/>
+          <w:numId w:val="2"/>
+        </w:numPr>
+      </w:pPr>
+      <w:r>
+        <w:t xml:space="preserve">Obtiene </w:t>
+      </w:r>
+      <w:r>
+        <w:t>los RCLV</w:t>
+      </w:r>
+      <w:r>
+        <w:t xml:space="preserve"> con sus productos</w:t>
+      </w:r>
+      <w:r>
+        <w:t>, que cumplan con:</w:t>
+      </w:r>
+    </w:p>
+    <w:p>
+      <w:pPr>
+        <w:pStyle w:val="Prrafodelista"/>
+        <w:numPr>
+          <w:ilvl w:val="2"/>
+          <w:numId w:val="2"/>
+        </w:numPr>
+      </w:pPr>
+      <w:r>
+        <w:t>Dia_del_ano_id == fecha</w:t>
+      </w:r>
+    </w:p>
+    <w:p>
+      <w:pPr>
+        <w:pStyle w:val="Prrafodelista"/>
+        <w:numPr>
+          <w:ilvl w:val="2"/>
+          <w:numId w:val="2"/>
+        </w:numPr>
+      </w:pPr>
+      <w:r>
+        <w:t>ID &gt; 10</w:t>
+      </w:r>
+    </w:p>
+    <w:p>
+      <w:pPr>
+        <w:pStyle w:val="Prrafodelista"/>
+        <w:numPr>
+          <w:ilvl w:val="2"/>
+          <w:numId w:val="2"/>
+        </w:numPr>
+      </w:pPr>
+      <w:r>
+        <w:t>Aprobados</w:t>
+      </w:r>
+    </w:p>
+    <w:p>
+      <w:pPr>
+        <w:pStyle w:val="Prrafodelista"/>
+        <w:numPr>
+          <w:ilvl w:val="1"/>
+          <w:numId w:val="2"/>
+        </w:numPr>
+      </w:pPr>
+      <w:r>
+        <w:t>A cada RCLV le agrega su entidad</w:t>
+      </w:r>
+      <w:r>
+        <w:t>, y d</w:t>
+      </w:r>
+      <w:r>
+        <w:t>escarta los RCLV procesados en una rutina anterior</w:t>
+      </w:r>
+    </w:p>
+    <w:p>
+      <w:pPr>
+        <w:pStyle w:val="Prrafodelista"/>
+        <w:numPr>
+          <w:ilvl w:val="1"/>
+          <w:numId w:val="2"/>
+        </w:numPr>
+      </w:pPr>
+      <w:r>
+        <w:t xml:space="preserve">Obtiene sus </w:t>
+      </w:r>
+      <w:r>
+        <w:t>productos</w:t>
+      </w:r>
+      <w:r>
+        <w:t xml:space="preserve"> </w:t>
+      </w:r>
+      <w:r>
+        <w:t>aprobados</w:t>
+      </w:r>
+      <w:r>
+        <w:t xml:space="preserve"> y les </w:t>
+      </w:r>
+      <w:r>
+        <w:t>agrega:</w:t>
+      </w:r>
+    </w:p>
+    <w:p>
+      <w:pPr>
+        <w:pStyle w:val="Prrafodelista"/>
+        <w:numPr>
+          <w:ilvl w:val="2"/>
+          <w:numId w:val="2"/>
+        </w:numPr>
+      </w:pPr>
+      <w:r>
+        <w:t>La prioridad de su RCLV</w:t>
+      </w:r>
+    </w:p>
+    <w:p>
+      <w:pPr>
+        <w:pStyle w:val="Prrafodelista"/>
+        <w:numPr>
+          <w:ilvl w:val="2"/>
+          <w:numId w:val="2"/>
+        </w:numPr>
+      </w:pPr>
+      <w:r>
+        <w:t>La entidad del producto</w:t>
+      </w:r>
+    </w:p>
+    <w:p>
+      <w:pPr>
+        <w:pStyle w:val="Prrafodelista"/>
+        <w:numPr>
+          <w:ilvl w:val="2"/>
+          <w:numId w:val="2"/>
+        </w:numPr>
+      </w:pPr>
       <w:bookmarkStart w:id="0" w:name="_GoBack"/>
       <w:bookmarkEnd w:id="0"/>
-    </w:p>
-    <w:p>
-      <w:pPr>
-        <w:pStyle w:val="Prrafodelista"/>
-        <w:numPr>
-          <w:ilvl w:val="1"/>
-          <w:numId w:val="2"/>
-        </w:numPr>
-      </w:pPr>
-      <w:r>
-        <w:t>M</w:t>
-      </w:r>
-      <w:r>
-        <w:t>omento</w:t>
-      </w:r>
-    </w:p>
-    <w:p>
-      <w:pPr>
-        <w:pStyle w:val="Prrafodelista"/>
-        <w:numPr>
-          <w:ilvl w:val="1"/>
-          <w:numId w:val="2"/>
-        </w:numPr>
-      </w:pPr>
-      <w:r>
-        <w:t>Al azar</w:t>
+      <w:r>
+        <w:t>Se ordenan por prioridad</w:t>
+      </w:r>
+      <w:r>
+        <w:t xml:space="preserve"> y luego por </w:t>
+      </w:r>
+      <w:r>
+        <w:t>calificación</w:t>
+      </w:r>
+    </w:p>
+    <w:p>
+      <w:pPr>
+        <w:pStyle w:val="Prrafodelista"/>
+        <w:numPr>
+          <w:ilvl w:val="1"/>
+          <w:numId w:val="2"/>
+        </w:numPr>
+      </w:pPr>
+      <w:r>
+        <w:t>Los que no existan ya en ‘resultados’, se agregan a esa variable</w:t>
       </w:r>
     </w:p>
     <w:p>
@@ -1891,27 +2179,15 @@
         </w:numPr>
       </w:pPr>
       <w:r>
-        <w:t>Un paseo por…</w:t>
-      </w:r>
-      <w:r>
-        <w:t xml:space="preserve"> </w:t>
-      </w:r>
-      <w:r>
-        <w:t>cada RCLV</w:t>
-      </w:r>
-    </w:p>
-    <w:p>
-      <w:pPr>
-        <w:pStyle w:val="Ttulo1"/>
-      </w:pPr>
-      <w:r>
-        <w:t xml:space="preserve">Consultas - Listado </w:t>
-      </w:r>
-      <w:r>
-        <w:sym w:font="Symbol" w:char="F0AE"/>
-      </w:r>
-      <w:r>
-        <w:t xml:space="preserve"> Momento</w:t>
+        <w:t>Se envía ‘resultados’ al FE</w:t>
+      </w:r>
+    </w:p>
+    <w:p>
+      <w:pPr>
+        <w:pStyle w:val="Ttulo3"/>
+      </w:pPr>
+      <w:r>
+        <w:t xml:space="preserve">FE: </w:t>
       </w:r>
     </w:p>
     <w:p>
@@ -1923,10 +2199,7 @@
         </w:numPr>
       </w:pPr>
       <w:r>
-        <w:t xml:space="preserve">Obtiene </w:t>
-      </w:r>
-      <w:r>
-        <w:t>productos</w:t>
+        <w:t>Se muestran lotes de 4 resultados.</w:t>
       </w:r>
     </w:p>
     <w:p>
@@ -1938,374 +2211,7 @@
         </w:numPr>
       </w:pPr>
       <w:r>
-        <w:t>Todos los del día</w:t>
-      </w:r>
-      <w:r>
-        <w:t>: 0</w:t>
-      </w:r>
-      <w:r>
-        <w:t>, +1, +2</w:t>
-      </w:r>
-    </w:p>
-    <w:p>
-      <w:pPr>
-        <w:pStyle w:val="Prrafodelista"/>
-        <w:numPr>
-          <w:ilvl w:val="0"/>
-          <w:numId w:val="2"/>
-        </w:numPr>
-      </w:pPr>
-      <w:r>
-        <w:t xml:space="preserve">FE: </w:t>
-      </w:r>
-    </w:p>
-    <w:p>
-      <w:pPr>
-        <w:pStyle w:val="Prrafodelista"/>
-        <w:numPr>
-          <w:ilvl w:val="1"/>
-          <w:numId w:val="2"/>
-        </w:numPr>
-      </w:pPr>
-      <w:r>
-        <w:t>S</w:t>
-      </w:r>
-      <w:r>
-        <w:t>e muestran lotes de 4 resultados.</w:t>
-      </w:r>
-    </w:p>
-    <w:p>
-      <w:pPr>
-        <w:pStyle w:val="Prrafodelista"/>
-        <w:numPr>
-          <w:ilvl w:val="1"/>
-          <w:numId w:val="2"/>
-        </w:numPr>
-      </w:pPr>
-      <w:r>
         <w:t>Orden: fecha, prioridad</w:t>
-      </w:r>
-    </w:p>
-    <w:p>
-      <w:pPr>
-        <w:pStyle w:val="Prrafodelista"/>
-        <w:numPr>
-          <w:ilvl w:val="0"/>
-          <w:numId w:val="2"/>
-        </w:numPr>
-      </w:pPr>
-      <w:r>
-        <w:t>BE:</w:t>
-      </w:r>
-    </w:p>
-    <w:p>
-      <w:pPr>
-        <w:pStyle w:val="Prrafodelista"/>
-        <w:numPr>
-          <w:ilvl w:val="1"/>
-          <w:numId w:val="2"/>
-        </w:numPr>
-      </w:pPr>
-      <w:r>
-        <w:t xml:space="preserve">resultados1 = </w:t>
-      </w:r>
-      <w:proofErr w:type="gramStart"/>
-      <w:r>
-        <w:t>[ ]</w:t>
-      </w:r>
-      <w:proofErr w:type="gramEnd"/>
-    </w:p>
-    <w:p>
-      <w:pPr>
-        <w:pStyle w:val="Prrafodelista"/>
-        <w:numPr>
-          <w:ilvl w:val="1"/>
-          <w:numId w:val="2"/>
-        </w:numPr>
-      </w:pPr>
-      <w:r>
-        <w:t xml:space="preserve">Rutina por </w:t>
-      </w:r>
-      <w:r>
-        <w:t>momento</w:t>
-      </w:r>
-      <w:r>
-        <w:t xml:space="preserve"> (</w:t>
-      </w:r>
-      <w:r>
-        <w:t>0</w:t>
-      </w:r>
-      <w:r>
-        <w:t>, 1, y 2):</w:t>
-      </w:r>
-    </w:p>
-    <w:p>
-      <w:pPr>
-        <w:pStyle w:val="Prrafodelista"/>
-        <w:numPr>
-          <w:ilvl w:val="2"/>
-          <w:numId w:val="2"/>
-        </w:numPr>
-      </w:pPr>
-      <w:r>
-        <w:t>Se obtienen los productos</w:t>
-      </w:r>
-      <w:r>
-        <w:t xml:space="preserve"> aprobados, del momento</w:t>
-      </w:r>
-    </w:p>
-    <w:p>
-      <w:pPr>
-        <w:pStyle w:val="Prrafodelista"/>
-        <w:numPr>
-          <w:ilvl w:val="2"/>
-          <w:numId w:val="2"/>
-        </w:numPr>
-      </w:pPr>
-      <w:r>
-        <w:t>Se ordenan por prioridad</w:t>
-      </w:r>
-    </w:p>
-    <w:p>
-      <w:pPr>
-        <w:pStyle w:val="Prrafodelista"/>
-        <w:numPr>
-          <w:ilvl w:val="2"/>
-          <w:numId w:val="2"/>
-        </w:numPr>
-      </w:pPr>
-      <w:proofErr w:type="spellStart"/>
-      <w:r>
-        <w:t>Push</w:t>
-      </w:r>
-      <w:proofErr w:type="spellEnd"/>
-      <w:r>
-        <w:t xml:space="preserve"> a resultados1</w:t>
-      </w:r>
-    </w:p>
-    <w:p>
-      <w:pPr>
-        <w:pStyle w:val="Prrafodelista"/>
-        <w:numPr>
-          <w:ilvl w:val="1"/>
-          <w:numId w:val="2"/>
-        </w:numPr>
-      </w:pPr>
-      <w:r>
-        <w:t xml:space="preserve">resultados2 = </w:t>
-      </w:r>
-      <w:proofErr w:type="gramStart"/>
-      <w:r>
-        <w:t>[ ]</w:t>
-      </w:r>
-      <w:proofErr w:type="gramEnd"/>
-    </w:p>
-    <w:p>
-      <w:pPr>
-        <w:pStyle w:val="Prrafodelista"/>
-        <w:numPr>
-          <w:ilvl w:val="1"/>
-          <w:numId w:val="2"/>
-        </w:numPr>
-      </w:pPr>
-      <w:r>
-        <w:t>Rutina por múltiplos</w:t>
-      </w:r>
-      <w:r>
-        <w:t xml:space="preserve"> de 4</w:t>
-      </w:r>
-    </w:p>
-    <w:p>
-      <w:pPr>
-        <w:pStyle w:val="Prrafodelista"/>
-        <w:numPr>
-          <w:ilvl w:val="2"/>
-          <w:numId w:val="2"/>
-        </w:numPr>
-      </w:pPr>
-      <w:proofErr w:type="spellStart"/>
-      <w:r>
-        <w:t>Push</w:t>
-      </w:r>
-      <w:proofErr w:type="spellEnd"/>
-      <w:r>
-        <w:t xml:space="preserve"> de [4 elementos de resultados1] a resultados2</w:t>
-      </w:r>
-    </w:p>
-    <w:p>
-      <w:pPr>
-        <w:pStyle w:val="Ttulo1"/>
-      </w:pPr>
-      <w:r>
-        <w:t xml:space="preserve">Rutina diaria </w:t>
-      </w:r>
-      <w:r>
-        <w:t>“</w:t>
-      </w:r>
-      <w:r>
-        <w:t>Momento</w:t>
-      </w:r>
-      <w:r>
-        <w:t>”</w:t>
-      </w:r>
-    </w:p>
-    <w:p>
-      <w:pPr>
-        <w:pStyle w:val="Prrafodelista"/>
-        <w:numPr>
-          <w:ilvl w:val="0"/>
-          <w:numId w:val="2"/>
-        </w:numPr>
-      </w:pPr>
-      <w:r>
-        <w:t>Les</w:t>
-      </w:r>
-      <w:r>
-        <w:t xml:space="preserve"> asigna a los productos el momento del año. </w:t>
-      </w:r>
-    </w:p>
-    <w:p>
-      <w:pPr>
-        <w:pStyle w:val="Prrafodelista"/>
-        <w:numPr>
-          <w:ilvl w:val="0"/>
-          <w:numId w:val="2"/>
-        </w:numPr>
-      </w:pPr>
-      <w:r>
-        <w:t>Los valores pueden ser:</w:t>
-      </w:r>
-    </w:p>
-    <w:p>
-      <w:pPr>
-        <w:pStyle w:val="Prrafodelista"/>
-        <w:numPr>
-          <w:ilvl w:val="1"/>
-          <w:numId w:val="2"/>
-        </w:numPr>
-      </w:pPr>
-      <w:r>
-        <w:t>0, 1, y 2</w:t>
-      </w:r>
-    </w:p>
-    <w:p>
-      <w:pPr>
-        <w:pStyle w:val="Prrafodelista"/>
-        <w:numPr>
-          <w:ilvl w:val="1"/>
-          <w:numId w:val="2"/>
-        </w:numPr>
-      </w:pPr>
-      <w:r>
-        <w:t>null</w:t>
-      </w:r>
-    </w:p>
-    <w:p>
-      <w:pPr>
-        <w:pStyle w:val="Prrafodelista"/>
-        <w:numPr>
-          <w:ilvl w:val="0"/>
-          <w:numId w:val="2"/>
-        </w:numPr>
-      </w:pPr>
-      <w:r>
-        <w:t>Rutina por momento (2, 1, y 0)</w:t>
-      </w:r>
-    </w:p>
-    <w:p>
-      <w:pPr>
-        <w:pStyle w:val="Prrafodelista"/>
-        <w:numPr>
-          <w:ilvl w:val="1"/>
-          <w:numId w:val="2"/>
-        </w:numPr>
-      </w:pPr>
-      <w:r>
-        <w:t>Se obtienen los RCLVs del día</w:t>
-      </w:r>
-      <w:r>
-        <w:t xml:space="preserve"> </w:t>
-      </w:r>
-      <w:r>
-        <w:t>+</w:t>
-      </w:r>
-      <w:r>
-        <w:t xml:space="preserve"> </w:t>
-      </w:r>
-      <w:r>
-        <w:t>momento, con sus productos aprobados</w:t>
-      </w:r>
-    </w:p>
-    <w:p>
-      <w:pPr>
-        <w:pStyle w:val="Prrafodelista"/>
-        <w:numPr>
-          <w:ilvl w:val="1"/>
-          <w:numId w:val="2"/>
-        </w:numPr>
-      </w:pPr>
-      <w:r>
-        <w:t>Para cada registro de producto:</w:t>
-      </w:r>
-    </w:p>
-    <w:p>
-      <w:pPr>
-        <w:pStyle w:val="Prrafodelista"/>
-        <w:numPr>
-          <w:ilvl w:val="2"/>
-          <w:numId w:val="2"/>
-        </w:numPr>
-      </w:pPr>
-      <w:r>
-        <w:t>Conserva su ID</w:t>
-      </w:r>
-    </w:p>
-    <w:p>
-      <w:pPr>
-        <w:pStyle w:val="Prrafodelista"/>
-        <w:numPr>
-          <w:ilvl w:val="2"/>
-          <w:numId w:val="2"/>
-        </w:numPr>
-      </w:pPr>
-      <w:r>
-        <w:t>Le agrega:</w:t>
-      </w:r>
-    </w:p>
-    <w:p>
-      <w:pPr>
-        <w:pStyle w:val="Prrafodelista"/>
-        <w:numPr>
-          <w:ilvl w:val="3"/>
-          <w:numId w:val="2"/>
-        </w:numPr>
-      </w:pPr>
-      <w:r>
-        <w:t>La entidad de producto</w:t>
-      </w:r>
-    </w:p>
-    <w:p>
-      <w:pPr>
-        <w:pStyle w:val="Prrafodelista"/>
-        <w:numPr>
-          <w:ilvl w:val="3"/>
-          <w:numId w:val="2"/>
-        </w:numPr>
-      </w:pPr>
-      <w:r>
-        <w:t>La prioridad del RCLV</w:t>
-      </w:r>
-    </w:p>
-    <w:p>
-      <w:pPr>
-        <w:pStyle w:val="Prrafodelista"/>
-        <w:numPr>
-          <w:ilvl w:val="3"/>
-          <w:numId w:val="2"/>
-        </w:numPr>
-      </w:pPr>
-      <w:r>
-        <w:t>El momento</w:t>
       </w:r>
     </w:p>
     <w:p/>

</xml_diff>